<commit_message>
commit antes das variaveis do contrato
</commit_message>
<xml_diff>
--- a/logo e doc/Contrato de compra venda.docx
+++ b/logo e doc/Contrato de compra venda.docx
@@ -53,119 +53,137 @@
           <w:sz w:val="20"/>
           <w:szCs w:val="20"/>
         </w:rPr>
-        <w:t>Pelo presente instrumento, de um lado (</w:t>
-      </w:r>
-      <w:r>
-        <w:rPr>
-          <w:b/>
-          <w:bCs/>
-          <w:sz w:val="20"/>
-          <w:szCs w:val="20"/>
-        </w:rPr>
-        <w:t>nome</w:t>
-      </w:r>
-      <w:r>
-        <w:rPr>
-          <w:sz w:val="20"/>
-          <w:szCs w:val="20"/>
-        </w:rPr>
-        <w:t>), (</w:t>
-      </w:r>
-      <w:r>
-        <w:rPr>
-          <w:b/>
-          <w:bCs/>
-          <w:sz w:val="20"/>
-          <w:szCs w:val="20"/>
-        </w:rPr>
-        <w:t>nacionalidade</w:t>
-      </w:r>
-      <w:r>
-        <w:rPr>
-          <w:sz w:val="20"/>
-          <w:szCs w:val="20"/>
-        </w:rPr>
-        <w:t>), (</w:t>
-      </w:r>
-      <w:r>
-        <w:rPr>
-          <w:b/>
-          <w:bCs/>
-          <w:sz w:val="20"/>
-          <w:szCs w:val="20"/>
-        </w:rPr>
-        <w:t>estado civil</w:t>
-      </w:r>
-      <w:r>
-        <w:rPr>
-          <w:sz w:val="20"/>
-          <w:szCs w:val="20"/>
-        </w:rPr>
-        <w:t>), (</w:t>
-      </w:r>
-      <w:r>
-        <w:rPr>
-          <w:b/>
-          <w:bCs/>
-          <w:sz w:val="20"/>
-          <w:szCs w:val="20"/>
-        </w:rPr>
-        <w:t>profissão</w:t>
-      </w:r>
-      <w:r>
-        <w:rPr>
-          <w:sz w:val="20"/>
-          <w:szCs w:val="20"/>
-        </w:rPr>
-        <w:t>), inscrito(a) no CPF sob o nº (</w:t>
-      </w:r>
-      <w:r>
-        <w:rPr>
-          <w:b/>
-          <w:bCs/>
-          <w:sz w:val="20"/>
-          <w:szCs w:val="20"/>
-        </w:rPr>
-        <w:t>informar</w:t>
-      </w:r>
-      <w:r>
-        <w:rPr>
-          <w:sz w:val="20"/>
-          <w:szCs w:val="20"/>
-        </w:rPr>
-        <w:t>) e no RG nº (</w:t>
-      </w:r>
-      <w:r>
-        <w:rPr>
-          <w:b/>
-          <w:bCs/>
-          <w:sz w:val="20"/>
-          <w:szCs w:val="20"/>
-        </w:rPr>
-        <w:t>informar</w:t>
-      </w:r>
-      <w:r>
-        <w:rPr>
-          <w:sz w:val="20"/>
-          <w:szCs w:val="20"/>
-        </w:rPr>
-        <w:t>), residente e domiciliado(a) à (</w:t>
-      </w:r>
-      <w:r>
-        <w:rPr>
-          <w:b/>
-          <w:bCs/>
-          <w:sz w:val="20"/>
-          <w:szCs w:val="20"/>
-        </w:rPr>
-        <w:t>endereço</w:t>
-      </w:r>
-      <w:r>
-        <w:rPr>
-          <w:sz w:val="20"/>
-          <w:szCs w:val="20"/>
-        </w:rPr>
-        <w:t xml:space="preserve">), doravante denominado(a) </w:t>
+        <w:t xml:space="preserve">Pelo presente instrumento, de um lado </w:t>
+      </w:r>
+      <w:r>
+        <w:rPr>
+          <w:sz w:val="20"/>
+          <w:szCs w:val="20"/>
+        </w:rPr>
+        <w:t>{nome_vendedor}</w:t>
+      </w:r>
+      <w:r>
+        <w:rPr>
+          <w:sz w:val="20"/>
+          <w:szCs w:val="20"/>
+        </w:rPr>
+        <w:t xml:space="preserve">, </w:t>
+      </w:r>
+      <w:r>
+        <w:rPr>
+          <w:sz w:val="20"/>
+          <w:szCs w:val="20"/>
+        </w:rPr>
+        <w:t>{</w:t>
+      </w:r>
+      <w:r>
+        <w:rPr>
+          <w:b w:val="false"/>
+          <w:bCs w:val="false"/>
+          <w:sz w:val="20"/>
+          <w:szCs w:val="20"/>
+        </w:rPr>
+        <w:t>nacionalidade_vendedor</w:t>
+      </w:r>
+      <w:r>
+        <w:rPr>
+          <w:b/>
+          <w:bCs/>
+          <w:sz w:val="20"/>
+          <w:szCs w:val="20"/>
+        </w:rPr>
+        <w:t>}</w:t>
+      </w:r>
+      <w:r>
+        <w:rPr>
+          <w:sz w:val="20"/>
+          <w:szCs w:val="20"/>
+        </w:rPr>
+        <w:t xml:space="preserve">, </w:t>
+      </w:r>
+      <w:r>
+        <w:rPr>
+          <w:sz w:val="20"/>
+          <w:szCs w:val="20"/>
+        </w:rPr>
+        <w:t>{estado_civil</w:t>
+      </w:r>
+      <w:r>
+        <w:rPr>
+          <w:sz w:val="20"/>
+          <w:szCs w:val="20"/>
+        </w:rPr>
+        <w:t>_vendedor</w:t>
+      </w:r>
+      <w:r>
+        <w:rPr>
+          <w:sz w:val="20"/>
+          <w:szCs w:val="20"/>
+        </w:rPr>
+        <w:t>}</w:t>
+      </w:r>
+      <w:r>
+        <w:rPr>
+          <w:sz w:val="20"/>
+          <w:szCs w:val="20"/>
+        </w:rPr>
+        <w:t xml:space="preserve">, </w:t>
+      </w:r>
+      <w:r>
+        <w:rPr>
+          <w:sz w:val="20"/>
+          <w:szCs w:val="20"/>
+        </w:rPr>
+        <w:t>{profissão}</w:t>
+      </w:r>
+      <w:r>
+        <w:rPr>
+          <w:sz w:val="20"/>
+          <w:szCs w:val="20"/>
+        </w:rPr>
+        <w:t xml:space="preserve">, inscrito(a) no CPF sob o nº </w:t>
+      </w:r>
+      <w:r>
+        <w:rPr>
+          <w:sz w:val="20"/>
+          <w:szCs w:val="20"/>
+        </w:rPr>
+        <w:t>{cpf}</w:t>
+      </w:r>
+      <w:r>
+        <w:rPr>
+          <w:sz w:val="20"/>
+          <w:szCs w:val="20"/>
+        </w:rPr>
+        <w:t xml:space="preserve"> e no RG nº </w:t>
+      </w:r>
+      <w:r>
+        <w:rPr>
+          <w:sz w:val="20"/>
+          <w:szCs w:val="20"/>
+        </w:rPr>
+        <w:t>{rg}</w:t>
+      </w:r>
+      <w:r>
+        <w:rPr>
+          <w:sz w:val="20"/>
+          <w:szCs w:val="20"/>
+        </w:rPr>
+        <w:t xml:space="preserve">, residente e domiciliado(a) à </w:t>
+      </w:r>
+      <w:r>
+        <w:rPr>
+          <w:sz w:val="20"/>
+          <w:szCs w:val="20"/>
+        </w:rPr>
+        <w:t>{endereço_vendedor}</w:t>
+      </w:r>
+      <w:r>
+        <w:rPr>
+          <w:sz w:val="20"/>
+          <w:szCs w:val="20"/>
+        </w:rPr>
+        <w:t xml:space="preserve">, doravante denominado(a) </w:t>
       </w:r>
       <w:r>
         <w:rPr>
@@ -181,119 +199,105 @@
           <w:sz w:val="20"/>
           <w:szCs w:val="20"/>
         </w:rPr>
-        <w:t>(a) e de outro lado (</w:t>
-      </w:r>
-      <w:r>
-        <w:rPr>
-          <w:b/>
-          <w:bCs/>
-          <w:sz w:val="20"/>
-          <w:szCs w:val="20"/>
-        </w:rPr>
-        <w:t>nome</w:t>
-      </w:r>
-      <w:r>
-        <w:rPr>
-          <w:sz w:val="20"/>
-          <w:szCs w:val="20"/>
-        </w:rPr>
-        <w:t>), (</w:t>
-      </w:r>
-      <w:r>
-        <w:rPr>
-          <w:b/>
-          <w:bCs/>
-          <w:sz w:val="20"/>
-          <w:szCs w:val="20"/>
-        </w:rPr>
-        <w:t>nacionalidade</w:t>
-      </w:r>
-      <w:r>
-        <w:rPr>
-          <w:sz w:val="20"/>
-          <w:szCs w:val="20"/>
-        </w:rPr>
-        <w:t>), (</w:t>
-      </w:r>
-      <w:r>
-        <w:rPr>
-          <w:b/>
-          <w:bCs/>
-          <w:sz w:val="20"/>
-          <w:szCs w:val="20"/>
-        </w:rPr>
-        <w:t>estado civil</w:t>
-      </w:r>
-      <w:r>
-        <w:rPr>
-          <w:sz w:val="20"/>
-          <w:szCs w:val="20"/>
-        </w:rPr>
-        <w:t>), (</w:t>
-      </w:r>
-      <w:r>
-        <w:rPr>
-          <w:b/>
-          <w:bCs/>
-          <w:sz w:val="20"/>
-          <w:szCs w:val="20"/>
-        </w:rPr>
-        <w:t>profissão</w:t>
-      </w:r>
-      <w:r>
-        <w:rPr>
-          <w:sz w:val="20"/>
-          <w:szCs w:val="20"/>
-        </w:rPr>
-        <w:t>), inscrito(a) no CPF sob o nº (</w:t>
-      </w:r>
-      <w:r>
-        <w:rPr>
-          <w:b/>
-          <w:bCs/>
-          <w:sz w:val="20"/>
-          <w:szCs w:val="20"/>
-        </w:rPr>
-        <w:t>informar</w:t>
-      </w:r>
-      <w:r>
-        <w:rPr>
-          <w:sz w:val="20"/>
-          <w:szCs w:val="20"/>
-        </w:rPr>
-        <w:t>) e no RG nº (</w:t>
-      </w:r>
-      <w:r>
-        <w:rPr>
-          <w:b/>
-          <w:bCs/>
-          <w:sz w:val="20"/>
-          <w:szCs w:val="20"/>
-        </w:rPr>
-        <w:t>informar</w:t>
-      </w:r>
-      <w:r>
-        <w:rPr>
-          <w:sz w:val="20"/>
-          <w:szCs w:val="20"/>
-        </w:rPr>
-        <w:t>), residente e domiciliado(a) à (</w:t>
-      </w:r>
-      <w:r>
-        <w:rPr>
-          <w:b/>
-          <w:bCs/>
-          <w:sz w:val="20"/>
-          <w:szCs w:val="20"/>
-        </w:rPr>
-        <w:t>endereço</w:t>
-      </w:r>
-      <w:r>
-        <w:rPr>
-          <w:sz w:val="20"/>
-          <w:szCs w:val="20"/>
-        </w:rPr>
-        <w:t xml:space="preserve">), doravante denominado(a) </w:t>
+        <w:t xml:space="preserve">(a) e de outro lado </w:t>
+      </w:r>
+      <w:r>
+        <w:rPr>
+          <w:sz w:val="20"/>
+          <w:szCs w:val="20"/>
+        </w:rPr>
+        <w:t>{nome_comprador}</w:t>
+      </w:r>
+      <w:r>
+        <w:rPr>
+          <w:sz w:val="20"/>
+          <w:szCs w:val="20"/>
+        </w:rPr>
+        <w:t xml:space="preserve">, </w:t>
+      </w:r>
+      <w:r>
+        <w:rPr>
+          <w:sz w:val="20"/>
+          <w:szCs w:val="20"/>
+        </w:rPr>
+        <w:t>{nacionalidade_comprador}</w:t>
+      </w:r>
+      <w:r>
+        <w:rPr>
+          <w:sz w:val="20"/>
+          <w:szCs w:val="20"/>
+        </w:rPr>
+        <w:t xml:space="preserve">, </w:t>
+      </w:r>
+      <w:r>
+        <w:rPr>
+          <w:sz w:val="20"/>
+          <w:szCs w:val="20"/>
+        </w:rPr>
+        <w:t>{estado_civil_comprador}</w:t>
+      </w:r>
+      <w:r>
+        <w:rPr>
+          <w:sz w:val="20"/>
+          <w:szCs w:val="20"/>
+        </w:rPr>
+        <w:t xml:space="preserve">, </w:t>
+      </w:r>
+      <w:r>
+        <w:rPr>
+          <w:sz w:val="20"/>
+          <w:szCs w:val="20"/>
+        </w:rPr>
+        <w:t>{profissão_comprador}</w:t>
+      </w:r>
+      <w:r>
+        <w:rPr>
+          <w:sz w:val="20"/>
+          <w:szCs w:val="20"/>
+        </w:rPr>
+        <w:t xml:space="preserve">, inscrito(a) no CPF sob o nº </w:t>
+      </w:r>
+      <w:r>
+        <w:rPr>
+          <w:sz w:val="20"/>
+          <w:szCs w:val="20"/>
+        </w:rPr>
+        <w:t xml:space="preserve">{cpf_comprador} </w:t>
+      </w:r>
+      <w:r>
+        <w:rPr>
+          <w:sz w:val="20"/>
+          <w:szCs w:val="20"/>
+        </w:rPr>
+        <w:t xml:space="preserve">e no RG nº </w:t>
+      </w:r>
+      <w:r>
+        <w:rPr>
+          <w:sz w:val="20"/>
+          <w:szCs w:val="20"/>
+        </w:rPr>
+        <w:t>{rg_comprador}</w:t>
+      </w:r>
+      <w:r>
+        <w:rPr>
+          <w:sz w:val="20"/>
+          <w:szCs w:val="20"/>
+        </w:rPr>
+        <w:t xml:space="preserve">, residente e domiciliado(a) à </w:t>
+      </w:r>
+      <w:r>
+        <w:rPr>
+          <w:sz w:val="20"/>
+          <w:szCs w:val="20"/>
+        </w:rPr>
+        <w:t>{endereço_comprador}</w:t>
+      </w:r>
+      <w:r>
+        <w:rPr>
+          <w:sz w:val="20"/>
+          <w:szCs w:val="20"/>
+        </w:rPr>
+        <w:t xml:space="preserve">, doravante denominado(a) </w:t>
       </w:r>
       <w:r>
         <w:rPr>
@@ -328,14 +332,7 @@
           <w:sz w:val="20"/>
           <w:szCs w:val="20"/>
         </w:rPr>
-        <w:t xml:space="preserve">Cláusula 1ª. O presente contrato tem como objeto, o veículo </w:t>
-      </w:r>
-      <w:r>
-        <w:rPr>
-          <w:sz w:val="20"/>
-          <w:szCs w:val="20"/>
-        </w:rPr>
-        <w:t>(</w:t>
+        <w:t>Cláusula 1ª. O presente contrato tem como objeto, o veículo (</w:t>
       </w:r>
       <w:r>
         <w:rPr>
@@ -351,14 +348,7 @@
           <w:sz w:val="20"/>
           <w:szCs w:val="20"/>
         </w:rPr>
-        <w:t xml:space="preserve">), </w:t>
-      </w:r>
-      <w:r>
-        <w:rPr>
-          <w:sz w:val="20"/>
-          <w:szCs w:val="20"/>
-        </w:rPr>
-        <w:t>(</w:t>
+        <w:t>), (</w:t>
       </w:r>
       <w:r>
         <w:rPr>
@@ -390,14 +380,7 @@
           <w:sz w:val="20"/>
           <w:szCs w:val="20"/>
         </w:rPr>
-        <w:t xml:space="preserve">), </w:t>
-      </w:r>
-      <w:r>
-        <w:rPr>
-          <w:sz w:val="20"/>
-          <w:szCs w:val="20"/>
-        </w:rPr>
-        <w:t>(</w:t>
+        <w:t>), (</w:t>
       </w:r>
       <w:r>
         <w:rPr>
@@ -413,21 +396,7 @@
           <w:sz w:val="20"/>
           <w:szCs w:val="20"/>
         </w:rPr>
-        <w:t>)</w:t>
-      </w:r>
-      <w:r>
-        <w:rPr>
-          <w:sz w:val="20"/>
-          <w:szCs w:val="20"/>
-        </w:rPr>
-        <w:t xml:space="preserve">, </w:t>
-      </w:r>
-      <w:r>
-        <w:rPr>
-          <w:sz w:val="20"/>
-          <w:szCs w:val="20"/>
-        </w:rPr>
-        <w:t>(</w:t>
+        <w:t>), (</w:t>
       </w:r>
       <w:r>
         <w:rPr>
@@ -443,21 +412,7 @@
           <w:sz w:val="20"/>
           <w:szCs w:val="20"/>
         </w:rPr>
-        <w:t>)</w:t>
-      </w:r>
-      <w:r>
-        <w:rPr>
-          <w:sz w:val="20"/>
-          <w:szCs w:val="20"/>
-        </w:rPr>
-        <w:t xml:space="preserve">, </w:t>
-      </w:r>
-      <w:r>
-        <w:rPr>
-          <w:sz w:val="20"/>
-          <w:szCs w:val="20"/>
-        </w:rPr>
-        <w:t>(</w:t>
+        <w:t>), (</w:t>
       </w:r>
       <w:r>
         <w:rPr>
@@ -473,14 +428,7 @@
           <w:sz w:val="20"/>
           <w:szCs w:val="20"/>
         </w:rPr>
-        <w:t xml:space="preserve">), </w:t>
-      </w:r>
-      <w:r>
-        <w:rPr>
-          <w:sz w:val="20"/>
-          <w:szCs w:val="20"/>
-        </w:rPr>
-        <w:t>(</w:t>
+        <w:t>), (</w:t>
       </w:r>
       <w:r>
         <w:rPr>
@@ -662,105 +610,7 @@
           <w:sz w:val="20"/>
           <w:szCs w:val="20"/>
         </w:rPr>
-        <w:t>) parcela</w:t>
-      </w:r>
-      <w:r>
-        <w:rPr>
-          <w:sz w:val="20"/>
-          <w:szCs w:val="20"/>
-        </w:rPr>
-        <w:t>(</w:t>
-      </w:r>
-      <w:r>
-        <w:rPr>
-          <w:sz w:val="20"/>
-          <w:szCs w:val="20"/>
-        </w:rPr>
-        <w:t>s</w:t>
-      </w:r>
-      <w:r>
-        <w:rPr>
-          <w:sz w:val="20"/>
-          <w:szCs w:val="20"/>
-        </w:rPr>
-        <w:t>)</w:t>
-      </w:r>
-      <w:r>
-        <w:rPr>
-          <w:sz w:val="20"/>
-          <w:szCs w:val="20"/>
-        </w:rPr>
-        <w:t xml:space="preserve"> mensa</w:t>
-      </w:r>
-      <w:r>
-        <w:rPr>
-          <w:sz w:val="20"/>
-          <w:szCs w:val="20"/>
-        </w:rPr>
-        <w:t>l(</w:t>
-      </w:r>
-      <w:r>
-        <w:rPr>
-          <w:sz w:val="20"/>
-          <w:szCs w:val="20"/>
-        </w:rPr>
-        <w:t>is</w:t>
-      </w:r>
-      <w:r>
-        <w:rPr>
-          <w:sz w:val="20"/>
-          <w:szCs w:val="20"/>
-        </w:rPr>
-        <w:t>)</w:t>
-      </w:r>
-      <w:r>
-        <w:rPr>
-          <w:sz w:val="20"/>
-          <w:szCs w:val="20"/>
-        </w:rPr>
-        <w:t>, igua</w:t>
-      </w:r>
-      <w:r>
-        <w:rPr>
-          <w:sz w:val="20"/>
-          <w:szCs w:val="20"/>
-        </w:rPr>
-        <w:t xml:space="preserve">l(is) </w:t>
-      </w:r>
-      <w:r>
-        <w:rPr>
-          <w:sz w:val="20"/>
-          <w:szCs w:val="20"/>
-        </w:rPr>
-        <w:t>e sucessiva</w:t>
-      </w:r>
-      <w:r>
-        <w:rPr>
-          <w:sz w:val="20"/>
-          <w:szCs w:val="20"/>
-        </w:rPr>
-        <w:t>(</w:t>
-      </w:r>
-      <w:r>
-        <w:rPr>
-          <w:sz w:val="20"/>
-          <w:szCs w:val="20"/>
-        </w:rPr>
-        <w:t>s</w:t>
-      </w:r>
-      <w:r>
-        <w:rPr>
-          <w:sz w:val="20"/>
-          <w:szCs w:val="20"/>
-        </w:rPr>
-        <w:t>)</w:t>
-      </w:r>
-      <w:r>
-        <w:rPr>
-          <w:sz w:val="20"/>
-          <w:szCs w:val="20"/>
-        </w:rPr>
-        <w:t xml:space="preserve"> de </w:t>
+        <w:t xml:space="preserve">) parcela(s) mensal(is), igual(is) e sucessiva(s) de </w:t>
       </w:r>
       <w:r>
         <w:rPr>
@@ -792,70 +642,7 @@
           <w:sz w:val="20"/>
           <w:szCs w:val="20"/>
         </w:rPr>
-        <w:t>), a ser</w:t>
-      </w:r>
-      <w:r>
-        <w:rPr>
-          <w:sz w:val="20"/>
-          <w:szCs w:val="20"/>
-        </w:rPr>
-        <w:t>(</w:t>
-      </w:r>
-      <w:r>
-        <w:rPr>
-          <w:sz w:val="20"/>
-          <w:szCs w:val="20"/>
-        </w:rPr>
-        <w:t>em</w:t>
-      </w:r>
-      <w:r>
-        <w:rPr>
-          <w:sz w:val="20"/>
-          <w:szCs w:val="20"/>
-        </w:rPr>
-        <w:t>)</w:t>
-      </w:r>
-      <w:r>
-        <w:rPr>
-          <w:sz w:val="20"/>
-          <w:szCs w:val="20"/>
-        </w:rPr>
-        <w:t xml:space="preserve"> paga</w:t>
-      </w:r>
-      <w:r>
-        <w:rPr>
-          <w:sz w:val="20"/>
-          <w:szCs w:val="20"/>
-        </w:rPr>
-        <w:t>(</w:t>
-      </w:r>
-      <w:r>
-        <w:rPr>
-          <w:sz w:val="20"/>
-          <w:szCs w:val="20"/>
-        </w:rPr>
-        <w:t>s</w:t>
-      </w:r>
-      <w:r>
-        <w:rPr>
-          <w:sz w:val="20"/>
-          <w:szCs w:val="20"/>
-        </w:rPr>
-        <w:t>)</w:t>
-      </w:r>
-      <w:r>
-        <w:rPr>
-          <w:sz w:val="20"/>
-          <w:szCs w:val="20"/>
-        </w:rPr>
-        <w:t xml:space="preserve"> até o dia </w:t>
-      </w:r>
-      <w:r>
-        <w:rPr>
-          <w:sz w:val="20"/>
-          <w:szCs w:val="20"/>
-        </w:rPr>
-        <w:t>(</w:t>
+        <w:t>), a ser(em) paga(s) até o dia (</w:t>
       </w:r>
       <w:r>
         <w:rPr>
@@ -871,14 +658,7 @@
           <w:sz w:val="20"/>
           <w:szCs w:val="20"/>
         </w:rPr>
-        <w:t>)</w:t>
-      </w:r>
-      <w:r>
-        <w:rPr>
-          <w:sz w:val="20"/>
-          <w:szCs w:val="20"/>
-        </w:rPr>
-        <w:t xml:space="preserve"> de cada mês, ou dia útil seguinte, vencendo a primeira em (</w:t>
+        <w:t>) de cada mês, ou dia útil seguinte, vencendo a primeira em (</w:t>
       </w:r>
       <w:r>
         <w:rPr>
@@ -1337,21 +1117,7 @@
           <w:sz w:val="20"/>
           <w:szCs w:val="20"/>
         </w:rPr>
-        <w:t xml:space="preserve">Cláusula 12ª. Para dirimir quaisquer controvérsias oriundas deste contrato as partes elegem o foro da comarca de </w:t>
-      </w:r>
-      <w:r>
-        <w:rPr>
-          <w:sz w:val="20"/>
-          <w:szCs w:val="20"/>
-        </w:rPr>
-        <w:t>João Pessoa/PB</w:t>
-      </w:r>
-      <w:r>
-        <w:rPr>
-          <w:sz w:val="20"/>
-          <w:szCs w:val="20"/>
-        </w:rPr>
-        <w:t>.</w:t>
+        <w:t>Cláusula 12ª. Para dirimir quaisquer controvérsias oriundas deste contrato as partes elegem o foro da comarca de João Pessoa/PB.</w:t>
       </w:r>
     </w:p>
     <w:p>
@@ -1389,28 +1155,7 @@
           <w:sz w:val="20"/>
           <w:szCs w:val="20"/>
         </w:rPr>
-        <w:t>João Pessoa/PB</w:t>
-      </w:r>
-      <w:r>
-        <w:rPr>
-          <w:sz w:val="20"/>
-          <w:szCs w:val="20"/>
-        </w:rPr>
-        <w:t xml:space="preserve">, </w:t>
-      </w:r>
-      <w:r>
-        <w:rPr>
-          <w:sz w:val="20"/>
-          <w:szCs w:val="20"/>
-        </w:rPr>
-        <w:t>data</w:t>
-      </w:r>
-      <w:r>
-        <w:rPr>
-          <w:sz w:val="20"/>
-          <w:szCs w:val="20"/>
-        </w:rPr>
-        <w:t>.</w:t>
+        <w:t>João Pessoa/PB, data.</w:t>
       </w:r>
     </w:p>
     <w:p>
@@ -1461,9 +1206,9 @@
         </w:tblCellMar>
       </w:tblPr>
       <w:tblGrid>
-        <w:gridCol w:w="5063"/>
+        <w:gridCol w:w="5062"/>
         <w:gridCol w:w="537"/>
-        <w:gridCol w:w="5225"/>
+        <w:gridCol w:w="5226"/>
       </w:tblGrid>
       <w:tr>
         <w:trPr>
@@ -1471,7 +1216,7 @@
         </w:trPr>
         <w:tc>
           <w:tcPr>
-            <w:tcW w:w="5063" w:type="dxa"/>
+            <w:tcW w:w="5062" w:type="dxa"/>
             <w:tcBorders>
               <w:top w:val="single" w:sz="4" w:space="0" w:color="000000"/>
             </w:tcBorders>
@@ -1503,7 +1248,7 @@
           </w:tcPr>
           <w:p>
             <w:pPr>
-              <w:pStyle w:val="Contedodatabela"/>
+              <w:pStyle w:val="Contedodatabelauser"/>
               <w:bidi w:val="0"/>
               <w:jc w:val="center"/>
               <w:rPr>
@@ -1521,7 +1266,7 @@
         </w:tc>
         <w:tc>
           <w:tcPr>
-            <w:tcW w:w="5225" w:type="dxa"/>
+            <w:tcW w:w="5226" w:type="dxa"/>
             <w:tcBorders>
               <w:top w:val="single" w:sz="4" w:space="0" w:color="000000"/>
             </w:tcBorders>
@@ -1596,9 +1341,9 @@
         </w:tblCellMar>
       </w:tblPr>
       <w:tblGrid>
-        <w:gridCol w:w="5063"/>
+        <w:gridCol w:w="5062"/>
         <w:gridCol w:w="537"/>
-        <w:gridCol w:w="5225"/>
+        <w:gridCol w:w="5226"/>
       </w:tblGrid>
       <w:tr>
         <w:trPr>
@@ -1606,7 +1351,7 @@
         </w:trPr>
         <w:tc>
           <w:tcPr>
-            <w:tcW w:w="5063" w:type="dxa"/>
+            <w:tcW w:w="5062" w:type="dxa"/>
             <w:tcBorders>
               <w:top w:val="single" w:sz="2" w:space="0" w:color="000000"/>
             </w:tcBorders>
@@ -1640,7 +1385,7 @@
           </w:tcPr>
           <w:p>
             <w:pPr>
-              <w:pStyle w:val="Contedodatabela"/>
+              <w:pStyle w:val="Contedodatabelauser"/>
               <w:bidi w:val="0"/>
               <w:jc w:val="center"/>
               <w:rPr>
@@ -1660,7 +1405,7 @@
         </w:tc>
         <w:tc>
           <w:tcPr>
-            <w:tcW w:w="5225" w:type="dxa"/>
+            <w:tcW w:w="5226" w:type="dxa"/>
             <w:tcBorders>
               <w:top w:val="single" w:sz="2" w:space="0" w:color="000000"/>
             </w:tcBorders>
@@ -1733,7 +1478,6 @@
     </w:rPrDefault>
     <w:pPrDefault>
       <w:pPr>
-        <w:widowControl/>
         <w:suppressAutoHyphens w:val="true"/>
       </w:pPr>
     </w:pPrDefault>
@@ -1743,10 +1487,11 @@
     <w:qFormat/>
     <w:pPr>
       <w:widowControl/>
-      <w:kinsoku w:val="true"/>
-      <w:overflowPunct w:val="true"/>
-      <w:autoSpaceDE w:val="true"/>
+      <w:suppressAutoHyphens w:val="true"/>
+      <w:overflowPunct w:val="false"/>
       <w:bidi w:val="0"/>
+      <w:spacing w:before="0" w:after="0"/>
+      <w:jc w:val="start"/>
     </w:pPr>
     <w:rPr>
       <w:rFonts w:ascii="Liberation Serif" w:hAnsi="Liberation Serif" w:eastAsia="NSimSun" w:cs="Arial"/>
@@ -1759,14 +1504,10 @@
   </w:style>
   <w:style w:type="paragraph" w:styleId="Heading2">
     <w:name w:val="heading 2"/>
-    <w:basedOn w:val="Ttulo"/>
+    <w:basedOn w:val="Ttulouser"/>
     <w:next w:val="BodyText"/>
     <w:qFormat/>
     <w:pPr>
-      <w:numPr>
-        <w:ilvl w:val="0"/>
-        <w:numId w:val="0"/>
-      </w:numPr>
       <w:spacing w:before="200" w:after="120"/>
       <w:outlineLvl w:val="1"/>
     </w:pPr>
@@ -1780,14 +1521,10 @@
   </w:style>
   <w:style w:type="paragraph" w:styleId="Heading3">
     <w:name w:val="heading 3"/>
-    <w:basedOn w:val="Ttulo"/>
+    <w:basedOn w:val="Ttulouser"/>
     <w:next w:val="BodyText"/>
     <w:qFormat/>
     <w:pPr>
-      <w:numPr>
-        <w:ilvl w:val="0"/>
-        <w:numId w:val="0"/>
-      </w:numPr>
       <w:spacing w:before="140" w:after="120"/>
       <w:outlineLvl w:val="2"/>
     </w:pPr>
@@ -1815,8 +1552,8 @@
       <w:iCs/>
     </w:rPr>
   </w:style>
-  <w:style w:type="character" w:styleId="Smbolosdenumerao">
-    <w:name w:val="Símbolos de numeração"/>
+  <w:style w:type="character" w:styleId="Smbolosdenumeraouser">
+    <w:name w:val="Símbolos de numeração (user)"/>
     <w:qFormat/>
     <w:rPr/>
   </w:style>
@@ -1830,7 +1567,7 @@
       <w:spacing w:before="240" w:after="120"/>
     </w:pPr>
     <w:rPr>
-      <w:rFonts w:ascii="Liberation Sans" w:hAnsi="Liberation Sans" w:eastAsia="Microsoft YaHei" w:cs="Arial"/>
+      <w:rFonts w:ascii="Liberation Sans" w:hAnsi="Liberation Sans" w:eastAsia="Microsoft YaHei" w:cs="Lucida Sans"/>
       <w:sz w:val="28"/>
       <w:szCs w:val="28"/>
     </w:rPr>
@@ -1875,11 +1612,37 @@
       <w:suppressLineNumbers/>
     </w:pPr>
     <w:rPr>
+      <w:rFonts w:cs="Lucida Sans"/>
+    </w:rPr>
+  </w:style>
+  <w:style w:type="paragraph" w:styleId="Ttulouser">
+    <w:name w:val="Título (user)"/>
+    <w:basedOn w:val="Normal"/>
+    <w:next w:val="BodyText"/>
+    <w:qFormat/>
+    <w:pPr>
+      <w:keepNext w:val="true"/>
+      <w:spacing w:before="240" w:after="120"/>
+    </w:pPr>
+    <w:rPr>
+      <w:rFonts w:ascii="Liberation Sans" w:hAnsi="Liberation Sans" w:eastAsia="Microsoft YaHei" w:cs="Arial"/>
+      <w:sz w:val="28"/>
+      <w:szCs w:val="28"/>
+    </w:rPr>
+  </w:style>
+  <w:style w:type="paragraph" w:styleId="ndiceuser">
+    <w:name w:val="Índice (user)"/>
+    <w:basedOn w:val="Normal"/>
+    <w:qFormat/>
+    <w:pPr>
+      <w:suppressLineNumbers/>
+    </w:pPr>
+    <w:rPr>
       <w:rFonts w:cs="Arial"/>
     </w:rPr>
   </w:style>
-  <w:style w:type="paragraph" w:styleId="Linhahorizontal">
-    <w:name w:val="Linha horizontal"/>
+  <w:style w:type="paragraph" w:styleId="Linhahorizontaluser">
+    <w:name w:val="Linha horizontal (user)"/>
     <w:basedOn w:val="Normal"/>
     <w:next w:val="BodyText"/>
     <w:qFormat/>
@@ -1895,8 +1658,8 @@
       <w:szCs w:val="12"/>
     </w:rPr>
   </w:style>
-  <w:style w:type="paragraph" w:styleId="Contedodatabela">
-    <w:name w:val="Conteúdo da tabela"/>
+  <w:style w:type="paragraph" w:styleId="Contedodatabelauser">
+    <w:name w:val="Conteúdo da tabela (user)"/>
     <w:basedOn w:val="Normal"/>
     <w:qFormat/>
     <w:pPr>
@@ -1905,9 +1668,9 @@
     </w:pPr>
     <w:rPr/>
   </w:style>
-  <w:style w:type="paragraph" w:styleId="Ttulodetabela">
-    <w:name w:val="Título de tabela"/>
-    <w:basedOn w:val="Contedodatabela"/>
+  <w:style w:type="paragraph" w:styleId="Ttulodetabelauser">
+    <w:name w:val="Título de tabela (user)"/>
+    <w:basedOn w:val="Contedodatabelauser"/>
     <w:qFormat/>
     <w:pPr>
       <w:suppressLineNumbers/>

</xml_diff>

<commit_message>
commit novos preenchimentos de variáveis no contrato
</commit_message>
<xml_diff>
--- a/logo e doc/Contrato de compra venda.docx
+++ b/logo e doc/Contrato de compra venda.docx
@@ -53,28 +53,7 @@
           <w:sz w:val="20"/>
           <w:szCs w:val="20"/>
         </w:rPr>
-        <w:t xml:space="preserve">Pelo presente instrumento, de um lado </w:t>
-      </w:r>
-      <w:r>
-        <w:rPr>
-          <w:sz w:val="20"/>
-          <w:szCs w:val="20"/>
-        </w:rPr>
-        <w:t>{nome_vendedor}</w:t>
-      </w:r>
-      <w:r>
-        <w:rPr>
-          <w:sz w:val="20"/>
-          <w:szCs w:val="20"/>
-        </w:rPr>
-        <w:t xml:space="preserve">, </w:t>
-      </w:r>
-      <w:r>
-        <w:rPr>
-          <w:sz w:val="20"/>
-          <w:szCs w:val="20"/>
-        </w:rPr>
-        <w:t>{</w:t>
+        <w:t>Pelo presente instrumento, de um lado {nome_vendedor}, {</w:t>
       </w:r>
       <w:r>
         <w:rPr>
@@ -99,14 +78,7 @@
           <w:sz w:val="20"/>
           <w:szCs w:val="20"/>
         </w:rPr>
-        <w:t xml:space="preserve">, </w:t>
-      </w:r>
-      <w:r>
-        <w:rPr>
-          <w:sz w:val="20"/>
-          <w:szCs w:val="20"/>
-        </w:rPr>
-        <w:t>{estado_civil</w:t>
+        <w:t>, {estado_civil_vendedor}, {profissão}, inscrito(a) no CPF sob o nº {cpf</w:t>
       </w:r>
       <w:r>
         <w:rPr>
@@ -120,70 +92,21 @@
           <w:sz w:val="20"/>
           <w:szCs w:val="20"/>
         </w:rPr>
-        <w:t>}</w:t>
-      </w:r>
-      <w:r>
-        <w:rPr>
-          <w:sz w:val="20"/>
-          <w:szCs w:val="20"/>
-        </w:rPr>
-        <w:t xml:space="preserve">, </w:t>
-      </w:r>
-      <w:r>
-        <w:rPr>
-          <w:sz w:val="20"/>
-          <w:szCs w:val="20"/>
-        </w:rPr>
-        <w:t>{profissão}</w:t>
-      </w:r>
-      <w:r>
-        <w:rPr>
-          <w:sz w:val="20"/>
-          <w:szCs w:val="20"/>
-        </w:rPr>
-        <w:t xml:space="preserve">, inscrito(a) no CPF sob o nº </w:t>
-      </w:r>
-      <w:r>
-        <w:rPr>
-          <w:sz w:val="20"/>
-          <w:szCs w:val="20"/>
-        </w:rPr>
-        <w:t>{cpf}</w:t>
-      </w:r>
-      <w:r>
-        <w:rPr>
-          <w:sz w:val="20"/>
-          <w:szCs w:val="20"/>
-        </w:rPr>
-        <w:t xml:space="preserve"> e no RG nº </w:t>
-      </w:r>
-      <w:r>
-        <w:rPr>
-          <w:sz w:val="20"/>
-          <w:szCs w:val="20"/>
-        </w:rPr>
-        <w:t>{rg}</w:t>
-      </w:r>
-      <w:r>
-        <w:rPr>
-          <w:sz w:val="20"/>
-          <w:szCs w:val="20"/>
-        </w:rPr>
-        <w:t xml:space="preserve">, residente e domiciliado(a) à </w:t>
-      </w:r>
-      <w:r>
-        <w:rPr>
-          <w:sz w:val="20"/>
-          <w:szCs w:val="20"/>
-        </w:rPr>
-        <w:t>{endereço_vendedor}</w:t>
-      </w:r>
-      <w:r>
-        <w:rPr>
-          <w:sz w:val="20"/>
-          <w:szCs w:val="20"/>
-        </w:rPr>
-        <w:t xml:space="preserve">, doravante denominado(a) </w:t>
+        <w:t>} e no RG nº {rg</w:t>
+      </w:r>
+      <w:r>
+        <w:rPr>
+          <w:sz w:val="20"/>
+          <w:szCs w:val="20"/>
+        </w:rPr>
+        <w:t>_vendedor</w:t>
+      </w:r>
+      <w:r>
+        <w:rPr>
+          <w:sz w:val="20"/>
+          <w:szCs w:val="20"/>
+        </w:rPr>
+        <w:t xml:space="preserve">}, residente e domiciliado(a) à {endereço_vendedor}, doravante denominado(a) </w:t>
       </w:r>
       <w:r>
         <w:rPr>
@@ -199,105 +122,7 @@
           <w:sz w:val="20"/>
           <w:szCs w:val="20"/>
         </w:rPr>
-        <w:t xml:space="preserve">(a) e de outro lado </w:t>
-      </w:r>
-      <w:r>
-        <w:rPr>
-          <w:sz w:val="20"/>
-          <w:szCs w:val="20"/>
-        </w:rPr>
-        <w:t>{nome_comprador}</w:t>
-      </w:r>
-      <w:r>
-        <w:rPr>
-          <w:sz w:val="20"/>
-          <w:szCs w:val="20"/>
-        </w:rPr>
-        <w:t xml:space="preserve">, </w:t>
-      </w:r>
-      <w:r>
-        <w:rPr>
-          <w:sz w:val="20"/>
-          <w:szCs w:val="20"/>
-        </w:rPr>
-        <w:t>{nacionalidade_comprador}</w:t>
-      </w:r>
-      <w:r>
-        <w:rPr>
-          <w:sz w:val="20"/>
-          <w:szCs w:val="20"/>
-        </w:rPr>
-        <w:t xml:space="preserve">, </w:t>
-      </w:r>
-      <w:r>
-        <w:rPr>
-          <w:sz w:val="20"/>
-          <w:szCs w:val="20"/>
-        </w:rPr>
-        <w:t>{estado_civil_comprador}</w:t>
-      </w:r>
-      <w:r>
-        <w:rPr>
-          <w:sz w:val="20"/>
-          <w:szCs w:val="20"/>
-        </w:rPr>
-        <w:t xml:space="preserve">, </w:t>
-      </w:r>
-      <w:r>
-        <w:rPr>
-          <w:sz w:val="20"/>
-          <w:szCs w:val="20"/>
-        </w:rPr>
-        <w:t>{profissão_comprador}</w:t>
-      </w:r>
-      <w:r>
-        <w:rPr>
-          <w:sz w:val="20"/>
-          <w:szCs w:val="20"/>
-        </w:rPr>
-        <w:t xml:space="preserve">, inscrito(a) no CPF sob o nº </w:t>
-      </w:r>
-      <w:r>
-        <w:rPr>
-          <w:sz w:val="20"/>
-          <w:szCs w:val="20"/>
-        </w:rPr>
-        <w:t xml:space="preserve">{cpf_comprador} </w:t>
-      </w:r>
-      <w:r>
-        <w:rPr>
-          <w:sz w:val="20"/>
-          <w:szCs w:val="20"/>
-        </w:rPr>
-        <w:t xml:space="preserve">e no RG nº </w:t>
-      </w:r>
-      <w:r>
-        <w:rPr>
-          <w:sz w:val="20"/>
-          <w:szCs w:val="20"/>
-        </w:rPr>
-        <w:t>{rg_comprador}</w:t>
-      </w:r>
-      <w:r>
-        <w:rPr>
-          <w:sz w:val="20"/>
-          <w:szCs w:val="20"/>
-        </w:rPr>
-        <w:t xml:space="preserve">, residente e domiciliado(a) à </w:t>
-      </w:r>
-      <w:r>
-        <w:rPr>
-          <w:sz w:val="20"/>
-          <w:szCs w:val="20"/>
-        </w:rPr>
-        <w:t>{endereço_comprador}</w:t>
-      </w:r>
-      <w:r>
-        <w:rPr>
-          <w:sz w:val="20"/>
-          <w:szCs w:val="20"/>
-        </w:rPr>
-        <w:t xml:space="preserve">, doravante denominado(a) </w:t>
+        <w:t xml:space="preserve">(a) e de outro lado {nome_comprador}, {nacionalidade_comprador}, {estado_civil_comprador}, {profissão_comprador}, inscrito(a) no CPF sob o nº {cpf_comprador} e no RG nº {rg_comprador}, residente e domiciliado(a) à {endereço_comprador}, doravante denominado(a) </w:t>
       </w:r>
       <w:r>
         <w:rPr>
@@ -332,151 +157,133 @@
           <w:sz w:val="20"/>
           <w:szCs w:val="20"/>
         </w:rPr>
-        <w:t>Cláusula 1ª. O presente contrato tem como objeto, o veículo (</w:t>
-      </w:r>
-      <w:r>
-        <w:rPr>
-          <w:b/>
-          <w:bCs/>
-          <w:sz w:val="20"/>
-          <w:szCs w:val="20"/>
-        </w:rPr>
-        <w:t>tipo</w:t>
-      </w:r>
-      <w:r>
-        <w:rPr>
-          <w:sz w:val="20"/>
-          <w:szCs w:val="20"/>
-        </w:rPr>
-        <w:t>), (</w:t>
-      </w:r>
-      <w:r>
-        <w:rPr>
-          <w:b/>
-          <w:bCs/>
-          <w:sz w:val="20"/>
-          <w:szCs w:val="20"/>
-        </w:rPr>
-        <w:t>marca</w:t>
-      </w:r>
-      <w:r>
-        <w:rPr>
-          <w:sz w:val="20"/>
-          <w:szCs w:val="20"/>
-        </w:rPr>
-        <w:t>), (</w:t>
-      </w:r>
-      <w:r>
-        <w:rPr>
-          <w:b/>
-          <w:bCs/>
-          <w:sz w:val="20"/>
-          <w:szCs w:val="20"/>
-        </w:rPr>
-        <w:t>modelo</w:t>
-      </w:r>
-      <w:r>
-        <w:rPr>
-          <w:sz w:val="20"/>
-          <w:szCs w:val="20"/>
-        </w:rPr>
-        <w:t>), (</w:t>
-      </w:r>
-      <w:r>
-        <w:rPr>
-          <w:b/>
-          <w:bCs/>
-          <w:sz w:val="20"/>
-          <w:szCs w:val="20"/>
-        </w:rPr>
-        <w:t>cor</w:t>
-      </w:r>
-      <w:r>
-        <w:rPr>
-          <w:sz w:val="20"/>
-          <w:szCs w:val="20"/>
-        </w:rPr>
-        <w:t>), (</w:t>
-      </w:r>
-      <w:r>
-        <w:rPr>
-          <w:b/>
-          <w:bCs/>
-          <w:sz w:val="20"/>
-          <w:szCs w:val="20"/>
-        </w:rPr>
-        <w:t>ano/modelo</w:t>
-      </w:r>
-      <w:r>
-        <w:rPr>
-          <w:sz w:val="20"/>
-          <w:szCs w:val="20"/>
-        </w:rPr>
-        <w:t>), (</w:t>
-      </w:r>
-      <w:r>
-        <w:rPr>
-          <w:b/>
-          <w:bCs/>
-          <w:sz w:val="20"/>
-          <w:szCs w:val="20"/>
-        </w:rPr>
-        <w:t>placa</w:t>
-      </w:r>
-      <w:r>
-        <w:rPr>
-          <w:sz w:val="20"/>
-          <w:szCs w:val="20"/>
-        </w:rPr>
-        <w:t>), (</w:t>
-      </w:r>
-      <w:r>
-        <w:rPr>
-          <w:b/>
-          <w:bCs/>
-          <w:sz w:val="20"/>
-          <w:szCs w:val="20"/>
-        </w:rPr>
-        <w:t>combustível</w:t>
-      </w:r>
-      <w:r>
-        <w:rPr>
-          <w:sz w:val="20"/>
-          <w:szCs w:val="20"/>
-        </w:rPr>
-        <w:t>), (</w:t>
-      </w:r>
-      <w:r>
-        <w:rPr>
-          <w:b/>
-          <w:bCs/>
-          <w:sz w:val="20"/>
-          <w:szCs w:val="20"/>
-        </w:rPr>
-        <w:t>renavan</w:t>
-      </w:r>
-      <w:r>
-        <w:rPr>
-          <w:sz w:val="20"/>
-          <w:szCs w:val="20"/>
-        </w:rPr>
-        <w:t>), (</w:t>
-      </w:r>
-      <w:r>
-        <w:rPr>
-          <w:b/>
-          <w:bCs/>
-          <w:sz w:val="20"/>
-          <w:szCs w:val="20"/>
-        </w:rPr>
-        <w:t>chassis</w:t>
-      </w:r>
-      <w:r>
-        <w:rPr>
-          <w:sz w:val="20"/>
-          <w:szCs w:val="20"/>
-        </w:rPr>
-        <w:t>).</w:t>
+        <w:t xml:space="preserve">Cláusula 1ª. O presente contrato tem como objeto, o veículo </w:t>
+      </w:r>
+      <w:r>
+        <w:rPr>
+          <w:sz w:val="20"/>
+          <w:szCs w:val="20"/>
+        </w:rPr>
+        <w:t>{tipo_veiculo}</w:t>
+      </w:r>
+      <w:r>
+        <w:rPr>
+          <w:sz w:val="20"/>
+          <w:szCs w:val="20"/>
+        </w:rPr>
+        <w:t xml:space="preserve">, </w:t>
+      </w:r>
+      <w:r>
+        <w:rPr>
+          <w:sz w:val="20"/>
+          <w:szCs w:val="20"/>
+        </w:rPr>
+        <w:t>{marca_veiculo}</w:t>
+      </w:r>
+      <w:r>
+        <w:rPr>
+          <w:sz w:val="20"/>
+          <w:szCs w:val="20"/>
+        </w:rPr>
+        <w:t xml:space="preserve">, </w:t>
+      </w:r>
+      <w:r>
+        <w:rPr>
+          <w:sz w:val="20"/>
+          <w:szCs w:val="20"/>
+        </w:rPr>
+        <w:t>{modelo_veiculo}</w:t>
+      </w:r>
+      <w:r>
+        <w:rPr>
+          <w:sz w:val="20"/>
+          <w:szCs w:val="20"/>
+        </w:rPr>
+        <w:t xml:space="preserve">, </w:t>
+      </w:r>
+      <w:r>
+        <w:rPr>
+          <w:sz w:val="20"/>
+          <w:szCs w:val="20"/>
+        </w:rPr>
+        <w:t>{cor_veiculo}</w:t>
+      </w:r>
+      <w:r>
+        <w:rPr>
+          <w:sz w:val="20"/>
+          <w:szCs w:val="20"/>
+        </w:rPr>
+        <w:t xml:space="preserve">, </w:t>
+      </w:r>
+      <w:r>
+        <w:rPr>
+          <w:sz w:val="20"/>
+          <w:szCs w:val="20"/>
+        </w:rPr>
+        <w:t>{ano_modelo_veiculo}</w:t>
+      </w:r>
+      <w:r>
+        <w:rPr>
+          <w:sz w:val="20"/>
+          <w:szCs w:val="20"/>
+        </w:rPr>
+        <w:t xml:space="preserve">, </w:t>
+      </w:r>
+      <w:r>
+        <w:rPr>
+          <w:sz w:val="20"/>
+          <w:szCs w:val="20"/>
+        </w:rPr>
+        <w:t>{placa_veiculo}</w:t>
+      </w:r>
+      <w:r>
+        <w:rPr>
+          <w:sz w:val="20"/>
+          <w:szCs w:val="20"/>
+        </w:rPr>
+        <w:t xml:space="preserve">, </w:t>
+      </w:r>
+      <w:r>
+        <w:rPr>
+          <w:sz w:val="20"/>
+          <w:szCs w:val="20"/>
+        </w:rPr>
+        <w:t>{combustivel_veiculo}</w:t>
+      </w:r>
+      <w:r>
+        <w:rPr>
+          <w:sz w:val="20"/>
+          <w:szCs w:val="20"/>
+        </w:rPr>
+        <w:t xml:space="preserve">, </w:t>
+      </w:r>
+      <w:r>
+        <w:rPr>
+          <w:sz w:val="20"/>
+          <w:szCs w:val="20"/>
+        </w:rPr>
+        <w:t>{renavam_veiculo}</w:t>
+      </w:r>
+      <w:r>
+        <w:rPr>
+          <w:sz w:val="20"/>
+          <w:szCs w:val="20"/>
+        </w:rPr>
+        <w:t xml:space="preserve">, </w:t>
+      </w:r>
+      <w:r>
+        <w:rPr>
+          <w:sz w:val="20"/>
+          <w:szCs w:val="20"/>
+        </w:rPr>
+        <w:t>{chassi_veiculo}</w:t>
+      </w:r>
+      <w:r>
+        <w:rPr>
+          <w:sz w:val="20"/>
+          <w:szCs w:val="20"/>
+        </w:rPr>
+        <w:t>.</w:t>
       </w:r>
     </w:p>
     <w:p>
@@ -571,7 +378,25 @@
           <w:sz w:val="20"/>
           <w:szCs w:val="20"/>
         </w:rPr>
-        <w:t xml:space="preserve">R$ XX.XXX,XX </w:t>
+        <w:t xml:space="preserve">R$ </w:t>
+      </w:r>
+      <w:r>
+        <w:rPr>
+          <w:b/>
+          <w:bCs/>
+          <w:sz w:val="20"/>
+          <w:szCs w:val="20"/>
+        </w:rPr>
+        <w:t>{valor_total_veiculo}</w:t>
+      </w:r>
+      <w:r>
+        <w:rPr>
+          <w:b/>
+          <w:bCs/>
+          <w:sz w:val="20"/>
+          <w:szCs w:val="20"/>
+        </w:rPr>
+        <w:t xml:space="preserve"> </w:t>
       </w:r>
       <w:r>
         <w:rPr>
@@ -594,23 +419,21 @@
           <w:sz w:val="20"/>
           <w:szCs w:val="20"/>
         </w:rPr>
-        <w:t>), em (</w:t>
-      </w:r>
-      <w:r>
-        <w:rPr>
-          <w:b/>
-          <w:bCs/>
-          <w:sz w:val="20"/>
-          <w:szCs w:val="20"/>
-        </w:rPr>
-        <w:t>quantidade</w:t>
-      </w:r>
-      <w:r>
-        <w:rPr>
-          <w:sz w:val="20"/>
-          <w:szCs w:val="20"/>
-        </w:rPr>
-        <w:t xml:space="preserve">) parcela(s) mensal(is), igual(is) e sucessiva(s) de </w:t>
+        <w:t xml:space="preserve">), em </w:t>
+      </w:r>
+      <w:r>
+        <w:rPr>
+          <w:sz w:val="20"/>
+          <w:szCs w:val="20"/>
+        </w:rPr>
+        <w:t>{quantidade_parcelas}</w:t>
+      </w:r>
+      <w:r>
+        <w:rPr>
+          <w:sz w:val="20"/>
+          <w:szCs w:val="20"/>
+        </w:rPr>
+        <w:t xml:space="preserve"> parcela(s) mensal(is), igual(is) e sucessiva(s) de </w:t>
       </w:r>
       <w:r>
         <w:rPr>
@@ -1206,9 +1029,9 @@
         </w:tblCellMar>
       </w:tblPr>
       <w:tblGrid>
-        <w:gridCol w:w="5062"/>
+        <w:gridCol w:w="5061"/>
         <w:gridCol w:w="537"/>
-        <w:gridCol w:w="5226"/>
+        <w:gridCol w:w="5227"/>
       </w:tblGrid>
       <w:tr>
         <w:trPr>
@@ -1216,7 +1039,7 @@
         </w:trPr>
         <w:tc>
           <w:tcPr>
-            <w:tcW w:w="5062" w:type="dxa"/>
+            <w:tcW w:w="5061" w:type="dxa"/>
             <w:tcBorders>
               <w:top w:val="single" w:sz="4" w:space="0" w:color="000000"/>
             </w:tcBorders>
@@ -1248,7 +1071,7 @@
           </w:tcPr>
           <w:p>
             <w:pPr>
-              <w:pStyle w:val="Contedodatabelauser"/>
+              <w:pStyle w:val="Contedodatabela"/>
               <w:bidi w:val="0"/>
               <w:jc w:val="center"/>
               <w:rPr>
@@ -1266,7 +1089,7 @@
         </w:tc>
         <w:tc>
           <w:tcPr>
-            <w:tcW w:w="5226" w:type="dxa"/>
+            <w:tcW w:w="5227" w:type="dxa"/>
             <w:tcBorders>
               <w:top w:val="single" w:sz="4" w:space="0" w:color="000000"/>
             </w:tcBorders>
@@ -1341,9 +1164,9 @@
         </w:tblCellMar>
       </w:tblPr>
       <w:tblGrid>
-        <w:gridCol w:w="5062"/>
+        <w:gridCol w:w="5061"/>
         <w:gridCol w:w="537"/>
-        <w:gridCol w:w="5226"/>
+        <w:gridCol w:w="5227"/>
       </w:tblGrid>
       <w:tr>
         <w:trPr>
@@ -1351,7 +1174,7 @@
         </w:trPr>
         <w:tc>
           <w:tcPr>
-            <w:tcW w:w="5062" w:type="dxa"/>
+            <w:tcW w:w="5061" w:type="dxa"/>
             <w:tcBorders>
               <w:top w:val="single" w:sz="2" w:space="0" w:color="000000"/>
             </w:tcBorders>
@@ -1385,7 +1208,7 @@
           </w:tcPr>
           <w:p>
             <w:pPr>
-              <w:pStyle w:val="Contedodatabelauser"/>
+              <w:pStyle w:val="Contedodatabela"/>
               <w:bidi w:val="0"/>
               <w:jc w:val="center"/>
               <w:rPr>
@@ -1405,7 +1228,7 @@
         </w:tc>
         <w:tc>
           <w:tcPr>
-            <w:tcW w:w="5226" w:type="dxa"/>
+            <w:tcW w:w="5227" w:type="dxa"/>
             <w:tcBorders>
               <w:top w:val="single" w:sz="2" w:space="0" w:color="000000"/>
             </w:tcBorders>
@@ -1488,7 +1311,7 @@
     <w:pPr>
       <w:widowControl/>
       <w:suppressAutoHyphens w:val="true"/>
-      <w:overflowPunct w:val="false"/>
+      <w:overflowPunct w:val="true"/>
       <w:bidi w:val="0"/>
       <w:spacing w:before="0" w:after="0"/>
       <w:jc w:val="start"/>
@@ -1504,7 +1327,7 @@
   </w:style>
   <w:style w:type="paragraph" w:styleId="Heading2">
     <w:name w:val="heading 2"/>
-    <w:basedOn w:val="Ttulouser"/>
+    <w:basedOn w:val="Ttulo"/>
     <w:next w:val="BodyText"/>
     <w:qFormat/>
     <w:pPr>
@@ -1521,7 +1344,7 @@
   </w:style>
   <w:style w:type="paragraph" w:styleId="Heading3">
     <w:name w:val="heading 3"/>
-    <w:basedOn w:val="Ttulouser"/>
+    <w:basedOn w:val="Ttulo"/>
     <w:next w:val="BodyText"/>
     <w:qFormat/>
     <w:pPr>
@@ -1552,8 +1375,8 @@
       <w:iCs/>
     </w:rPr>
   </w:style>
-  <w:style w:type="character" w:styleId="Smbolosdenumeraouser">
-    <w:name w:val="Símbolos de numeração (user)"/>
+  <w:style w:type="character" w:styleId="Smbolosdenumerao">
+    <w:name w:val="Símbolos de numeração"/>
     <w:qFormat/>
     <w:rPr/>
   </w:style>
@@ -1567,7 +1390,7 @@
       <w:spacing w:before="240" w:after="120"/>
     </w:pPr>
     <w:rPr>
-      <w:rFonts w:ascii="Liberation Sans" w:hAnsi="Liberation Sans" w:eastAsia="Microsoft YaHei" w:cs="Lucida Sans"/>
+      <w:rFonts w:ascii="Liberation Sans" w:hAnsi="Liberation Sans" w:eastAsia="Microsoft YaHei" w:cs="Arial"/>
       <w:sz w:val="28"/>
       <w:szCs w:val="28"/>
     </w:rPr>
@@ -1612,7 +1435,7 @@
       <w:suppressLineNumbers/>
     </w:pPr>
     <w:rPr>
-      <w:rFonts w:cs="Lucida Sans"/>
+      <w:rFonts w:cs="Arial"/>
     </w:rPr>
   </w:style>
   <w:style w:type="paragraph" w:styleId="Ttulouser">
@@ -1625,7 +1448,7 @@
       <w:spacing w:before="240" w:after="120"/>
     </w:pPr>
     <w:rPr>
-      <w:rFonts w:ascii="Liberation Sans" w:hAnsi="Liberation Sans" w:eastAsia="Microsoft YaHei" w:cs="Arial"/>
+      <w:rFonts w:ascii="Liberation Sans" w:hAnsi="Liberation Sans" w:eastAsia="Microsoft YaHei" w:cs="Lucida Sans"/>
       <w:sz w:val="28"/>
       <w:szCs w:val="28"/>
     </w:rPr>
@@ -1638,11 +1461,11 @@
       <w:suppressLineNumbers/>
     </w:pPr>
     <w:rPr>
-      <w:rFonts w:cs="Arial"/>
+      <w:rFonts w:cs="Lucida Sans"/>
     </w:rPr>
   </w:style>
-  <w:style w:type="paragraph" w:styleId="Linhahorizontaluser">
-    <w:name w:val="Linha horizontal (user)"/>
+  <w:style w:type="paragraph" w:styleId="Linhahorizontal">
+    <w:name w:val="Linha horizontal"/>
     <w:basedOn w:val="Normal"/>
     <w:next w:val="BodyText"/>
     <w:qFormat/>
@@ -1658,8 +1481,8 @@
       <w:szCs w:val="12"/>
     </w:rPr>
   </w:style>
-  <w:style w:type="paragraph" w:styleId="Contedodatabelauser">
-    <w:name w:val="Conteúdo da tabela (user)"/>
+  <w:style w:type="paragraph" w:styleId="Contedodatabela">
+    <w:name w:val="Conteúdo da tabela"/>
     <w:basedOn w:val="Normal"/>
     <w:qFormat/>
     <w:pPr>
@@ -1668,9 +1491,9 @@
     </w:pPr>
     <w:rPr/>
   </w:style>
-  <w:style w:type="paragraph" w:styleId="Ttulodetabelauser">
-    <w:name w:val="Título de tabela (user)"/>
-    <w:basedOn w:val="Contedodatabelauser"/>
+  <w:style w:type="paragraph" w:styleId="Ttulodetabela">
+    <w:name w:val="Título de tabela"/>
+    <w:basedOn w:val="Contedodatabela"/>
     <w:qFormat/>
     <w:pPr>
       <w:suppressLineNumbers/>

</xml_diff>

<commit_message>
commit atualizações no contrato
</commit_message>
<xml_diff>
--- a/logo e doc/Contrato de compra venda.docx
+++ b/logo e doc/Contrato de compra venda.docx
@@ -78,35 +78,7 @@
           <w:sz w:val="20"/>
           <w:szCs w:val="20"/>
         </w:rPr>
-        <w:t>, {estado_civil_vendedor}, {profissão}, inscrito(a) no CPF sob o nº {cpf</w:t>
-      </w:r>
-      <w:r>
-        <w:rPr>
-          <w:sz w:val="20"/>
-          <w:szCs w:val="20"/>
-        </w:rPr>
-        <w:t>_vendedor</w:t>
-      </w:r>
-      <w:r>
-        <w:rPr>
-          <w:sz w:val="20"/>
-          <w:szCs w:val="20"/>
-        </w:rPr>
-        <w:t>} e no RG nº {rg</w:t>
-      </w:r>
-      <w:r>
-        <w:rPr>
-          <w:sz w:val="20"/>
-          <w:szCs w:val="20"/>
-        </w:rPr>
-        <w:t>_vendedor</w:t>
-      </w:r>
-      <w:r>
-        <w:rPr>
-          <w:sz w:val="20"/>
-          <w:szCs w:val="20"/>
-        </w:rPr>
-        <w:t xml:space="preserve">}, residente e domiciliado(a) à {endereço_vendedor}, doravante denominado(a) </w:t>
+        <w:t xml:space="preserve">, {estado_civil_vendedor}, {profissão}, inscrito(a) no CPF sob o nº {cpf_vendedor} e no RG nº {rg_vendedor}, residente e domiciliado(a) à {endereço_vendedor}, doravante denominado(a) </w:t>
       </w:r>
       <w:r>
         <w:rPr>
@@ -138,21 +110,7 @@
           <w:sz w:val="20"/>
           <w:szCs w:val="20"/>
         </w:rPr>
-        <w:t>(a), têm, entre si, justo e acertado o presente Contrato de Compra e</w:t>
-      </w:r>
-      <w:r>
-        <w:rPr>
-          <w:sz w:val="20"/>
-          <w:szCs w:val="20"/>
-        </w:rPr>
-        <w:t>mar</w:t>
-      </w:r>
-      <w:r>
-        <w:rPr>
-          <w:sz w:val="20"/>
-          <w:szCs w:val="20"/>
-        </w:rPr>
-        <w:t xml:space="preserve"> Venda de Veículo, que se regerá pelas cláusulas seguintes e pelas condições descritas no presente.</w:t>
+        <w:t>(a), têm, entre si, justo e acertado o presente Contrato de Compra emar Venda de Veículo, que se regerá pelas cláusulas seguintes e pelas condições descritas no presente.</w:t>
       </w:r>
     </w:p>
     <w:p>
@@ -171,133 +129,7 @@
           <w:sz w:val="20"/>
           <w:szCs w:val="20"/>
         </w:rPr>
-        <w:t xml:space="preserve">Cláusula 1ª. O presente contrato tem como objeto, o veículo </w:t>
-      </w:r>
-      <w:r>
-        <w:rPr>
-          <w:sz w:val="20"/>
-          <w:szCs w:val="20"/>
-        </w:rPr>
-        <w:t>{tipo_veiculo}</w:t>
-      </w:r>
-      <w:r>
-        <w:rPr>
-          <w:sz w:val="20"/>
-          <w:szCs w:val="20"/>
-        </w:rPr>
-        <w:t xml:space="preserve">, </w:t>
-      </w:r>
-      <w:r>
-        <w:rPr>
-          <w:sz w:val="20"/>
-          <w:szCs w:val="20"/>
-        </w:rPr>
-        <w:t>{marca_veiculo}</w:t>
-      </w:r>
-      <w:r>
-        <w:rPr>
-          <w:sz w:val="20"/>
-          <w:szCs w:val="20"/>
-        </w:rPr>
-        <w:t xml:space="preserve">, </w:t>
-      </w:r>
-      <w:r>
-        <w:rPr>
-          <w:sz w:val="20"/>
-          <w:szCs w:val="20"/>
-        </w:rPr>
-        <w:t>{modelo_veiculo}</w:t>
-      </w:r>
-      <w:r>
-        <w:rPr>
-          <w:sz w:val="20"/>
-          <w:szCs w:val="20"/>
-        </w:rPr>
-        <w:t xml:space="preserve">, </w:t>
-      </w:r>
-      <w:r>
-        <w:rPr>
-          <w:sz w:val="20"/>
-          <w:szCs w:val="20"/>
-        </w:rPr>
-        <w:t>{cor_veiculo}</w:t>
-      </w:r>
-      <w:r>
-        <w:rPr>
-          <w:sz w:val="20"/>
-          <w:szCs w:val="20"/>
-        </w:rPr>
-        <w:t xml:space="preserve">, </w:t>
-      </w:r>
-      <w:r>
-        <w:rPr>
-          <w:sz w:val="20"/>
-          <w:szCs w:val="20"/>
-        </w:rPr>
-        <w:t>{ano_modelo_veiculo}</w:t>
-      </w:r>
-      <w:r>
-        <w:rPr>
-          <w:sz w:val="20"/>
-          <w:szCs w:val="20"/>
-        </w:rPr>
-        <w:t xml:space="preserve">, </w:t>
-      </w:r>
-      <w:r>
-        <w:rPr>
-          <w:sz w:val="20"/>
-          <w:szCs w:val="20"/>
-        </w:rPr>
-        <w:t>{placa_veiculo}</w:t>
-      </w:r>
-      <w:r>
-        <w:rPr>
-          <w:sz w:val="20"/>
-          <w:szCs w:val="20"/>
-        </w:rPr>
-        <w:t xml:space="preserve">, </w:t>
-      </w:r>
-      <w:r>
-        <w:rPr>
-          <w:sz w:val="20"/>
-          <w:szCs w:val="20"/>
-        </w:rPr>
-        <w:t>{combustivel_veiculo}</w:t>
-      </w:r>
-      <w:r>
-        <w:rPr>
-          <w:sz w:val="20"/>
-          <w:szCs w:val="20"/>
-        </w:rPr>
-        <w:t xml:space="preserve">, </w:t>
-      </w:r>
-      <w:r>
-        <w:rPr>
-          <w:sz w:val="20"/>
-          <w:szCs w:val="20"/>
-        </w:rPr>
-        <w:t>{renavam_veiculo}</w:t>
-      </w:r>
-      <w:r>
-        <w:rPr>
-          <w:sz w:val="20"/>
-          <w:szCs w:val="20"/>
-        </w:rPr>
-        <w:t xml:space="preserve">, </w:t>
-      </w:r>
-      <w:r>
-        <w:rPr>
-          <w:sz w:val="20"/>
-          <w:szCs w:val="20"/>
-        </w:rPr>
-        <w:t>{chassi_veiculo}</w:t>
-      </w:r>
-      <w:r>
-        <w:rPr>
-          <w:sz w:val="20"/>
-          <w:szCs w:val="20"/>
-        </w:rPr>
-        <w:t>.</w:t>
+        <w:t>Cláusula 1ª. O presente contrato tem como objeto, o veículo {tipo_veiculo}, {marca_veiculo}, {modelo_veiculo}, {cor_veiculo}, {ano_modelo_veiculo}, {placa_veiculo}, {combustivel_veiculo}, {renavam_veiculo}, {chassi_veiculo}.</w:t>
       </w:r>
     </w:p>
     <w:p>
@@ -392,103 +224,48 @@
           <w:sz w:val="20"/>
           <w:szCs w:val="20"/>
         </w:rPr>
-        <w:t xml:space="preserve">R$ </w:t>
-      </w:r>
-      <w:r>
-        <w:rPr>
-          <w:b/>
-          <w:bCs/>
-          <w:sz w:val="20"/>
-          <w:szCs w:val="20"/>
-        </w:rPr>
-        <w:t>{valor_total_veiculo}</w:t>
-      </w:r>
-      <w:r>
-        <w:rPr>
-          <w:b/>
-          <w:bCs/>
-          <w:sz w:val="20"/>
-          <w:szCs w:val="20"/>
-        </w:rPr>
-        <w:t xml:space="preserve"> </w:t>
-      </w:r>
-      <w:r>
-        <w:rPr>
-          <w:sz w:val="20"/>
-          <w:szCs w:val="20"/>
-        </w:rPr>
-        <w:t>(</w:t>
-      </w:r>
-      <w:r>
-        <w:rPr>
-          <w:b/>
-          <w:bCs/>
-          <w:sz w:val="20"/>
-          <w:szCs w:val="20"/>
-        </w:rPr>
-        <w:t>valor por extenso</w:t>
-      </w:r>
-      <w:r>
-        <w:rPr>
-          <w:sz w:val="20"/>
-          <w:szCs w:val="20"/>
-        </w:rPr>
-        <w:t xml:space="preserve">), em </w:t>
-      </w:r>
-      <w:r>
-        <w:rPr>
-          <w:sz w:val="20"/>
-          <w:szCs w:val="20"/>
-        </w:rPr>
-        <w:t>{quantidade_parcelas}</w:t>
-      </w:r>
-      <w:r>
-        <w:rPr>
-          <w:sz w:val="20"/>
-          <w:szCs w:val="20"/>
-        </w:rPr>
-        <w:t xml:space="preserve"> parcela(s) mensal(is), igual(is) e sucessiva(s) de </w:t>
-      </w:r>
-      <w:r>
-        <w:rPr>
-          <w:b/>
-          <w:bCs/>
-          <w:sz w:val="20"/>
-          <w:szCs w:val="20"/>
-        </w:rPr>
-        <w:t xml:space="preserve">R$ </w:t>
-      </w:r>
-      <w:r>
-        <w:rPr>
-          <w:b/>
-          <w:bCs/>
-          <w:sz w:val="20"/>
-          <w:szCs w:val="20"/>
-        </w:rPr>
-        <w:t xml:space="preserve">{valor_parcelas} </w:t>
-      </w:r>
-      <w:r>
-        <w:rPr>
-          <w:sz w:val="20"/>
-          <w:szCs w:val="20"/>
-        </w:rPr>
-        <w:t>(</w:t>
-      </w:r>
-      <w:r>
-        <w:rPr>
-          <w:b/>
-          <w:bCs/>
-          <w:sz w:val="20"/>
-          <w:szCs w:val="20"/>
-        </w:rPr>
-        <w:t>valor por extenso</w:t>
-      </w:r>
-      <w:r>
-        <w:rPr>
-          <w:sz w:val="20"/>
-          <w:szCs w:val="20"/>
-        </w:rPr>
-        <w:t>), a ser(em) paga(s) até o dia (</w:t>
+        <w:t xml:space="preserve">R$ {valor_total_veiculo} </w:t>
+      </w:r>
+      <w:r>
+        <w:rPr>
+          <w:b/>
+          <w:bCs/>
+          <w:sz w:val="20"/>
+          <w:szCs w:val="20"/>
+        </w:rPr>
+        <w:t>{valor_total_extenso}</w:t>
+      </w:r>
+      <w:r>
+        <w:rPr>
+          <w:sz w:val="20"/>
+          <w:szCs w:val="20"/>
+        </w:rPr>
+        <w:t xml:space="preserve">, em {quantidade_parcelas} parcela(s) mensal(is), igual(is) e sucessiva(s) de </w:t>
+      </w:r>
+      <w:r>
+        <w:rPr>
+          <w:b/>
+          <w:bCs/>
+          <w:sz w:val="20"/>
+          <w:szCs w:val="20"/>
+        </w:rPr>
+        <w:t xml:space="preserve">R$ {valor_parcelas} </w:t>
+      </w:r>
+      <w:r>
+        <w:rPr>
+          <w:b/>
+          <w:bCs/>
+          <w:sz w:val="20"/>
+          <w:szCs w:val="20"/>
+        </w:rPr>
+        <w:t>{valor_parcela_extenso}</w:t>
+      </w:r>
+      <w:r>
+        <w:rPr>
+          <w:sz w:val="20"/>
+          <w:szCs w:val="20"/>
+        </w:rPr>
+        <w:t>, a ser(em) paga(s) até o dia (</w:t>
       </w:r>
       <w:r>
         <w:rPr>
@@ -1052,9 +829,9 @@
         </w:tblCellMar>
       </w:tblPr>
       <w:tblGrid>
-        <w:gridCol w:w="5061"/>
+        <w:gridCol w:w="5060"/>
         <w:gridCol w:w="537"/>
-        <w:gridCol w:w="5227"/>
+        <w:gridCol w:w="5228"/>
       </w:tblGrid>
       <w:tr>
         <w:trPr>
@@ -1062,7 +839,7 @@
         </w:trPr>
         <w:tc>
           <w:tcPr>
-            <w:tcW w:w="5061" w:type="dxa"/>
+            <w:tcW w:w="5060" w:type="dxa"/>
             <w:tcBorders>
               <w:top w:val="single" w:sz="4" w:space="0" w:color="000000"/>
             </w:tcBorders>
@@ -1094,7 +871,7 @@
           </w:tcPr>
           <w:p>
             <w:pPr>
-              <w:pStyle w:val="Contedodatabela"/>
+              <w:pStyle w:val="Contedodatabelauser"/>
               <w:bidi w:val="0"/>
               <w:jc w:val="center"/>
               <w:rPr>
@@ -1112,7 +889,7 @@
         </w:tc>
         <w:tc>
           <w:tcPr>
-            <w:tcW w:w="5227" w:type="dxa"/>
+            <w:tcW w:w="5228" w:type="dxa"/>
             <w:tcBorders>
               <w:top w:val="single" w:sz="4" w:space="0" w:color="000000"/>
             </w:tcBorders>
@@ -1187,9 +964,9 @@
         </w:tblCellMar>
       </w:tblPr>
       <w:tblGrid>
-        <w:gridCol w:w="5061"/>
+        <w:gridCol w:w="5060"/>
         <w:gridCol w:w="537"/>
-        <w:gridCol w:w="5227"/>
+        <w:gridCol w:w="5228"/>
       </w:tblGrid>
       <w:tr>
         <w:trPr>
@@ -1197,7 +974,7 @@
         </w:trPr>
         <w:tc>
           <w:tcPr>
-            <w:tcW w:w="5061" w:type="dxa"/>
+            <w:tcW w:w="5060" w:type="dxa"/>
             <w:tcBorders>
               <w:top w:val="single" w:sz="2" w:space="0" w:color="000000"/>
             </w:tcBorders>
@@ -1231,7 +1008,7 @@
           </w:tcPr>
           <w:p>
             <w:pPr>
-              <w:pStyle w:val="Contedodatabela"/>
+              <w:pStyle w:val="Contedodatabelauser"/>
               <w:bidi w:val="0"/>
               <w:jc w:val="center"/>
               <w:rPr>
@@ -1251,7 +1028,7 @@
         </w:tc>
         <w:tc>
           <w:tcPr>
-            <w:tcW w:w="5227" w:type="dxa"/>
+            <w:tcW w:w="5228" w:type="dxa"/>
             <w:tcBorders>
               <w:top w:val="single" w:sz="2" w:space="0" w:color="000000"/>
             </w:tcBorders>
@@ -1334,7 +1111,7 @@
     <w:pPr>
       <w:widowControl/>
       <w:suppressAutoHyphens w:val="true"/>
-      <w:overflowPunct w:val="true"/>
+      <w:overflowPunct w:val="false"/>
       <w:bidi w:val="0"/>
       <w:spacing w:before="0" w:after="0"/>
       <w:jc w:val="start"/>
@@ -1350,7 +1127,7 @@
   </w:style>
   <w:style w:type="paragraph" w:styleId="Heading2">
     <w:name w:val="heading 2"/>
-    <w:basedOn w:val="Ttulo"/>
+    <w:basedOn w:val="Ttulouser"/>
     <w:next w:val="BodyText"/>
     <w:qFormat/>
     <w:pPr>
@@ -1367,7 +1144,7 @@
   </w:style>
   <w:style w:type="paragraph" w:styleId="Heading3">
     <w:name w:val="heading 3"/>
-    <w:basedOn w:val="Ttulo"/>
+    <w:basedOn w:val="Ttulouser"/>
     <w:next w:val="BodyText"/>
     <w:qFormat/>
     <w:pPr>
@@ -1398,8 +1175,8 @@
       <w:iCs/>
     </w:rPr>
   </w:style>
-  <w:style w:type="character" w:styleId="Smbolosdenumerao">
-    <w:name w:val="Símbolos de numeração"/>
+  <w:style w:type="character" w:styleId="Smbolosdenumeraouser">
+    <w:name w:val="Símbolos de numeração (user)"/>
     <w:qFormat/>
     <w:rPr/>
   </w:style>
@@ -1413,7 +1190,7 @@
       <w:spacing w:before="240" w:after="120"/>
     </w:pPr>
     <w:rPr>
-      <w:rFonts w:ascii="Liberation Sans" w:hAnsi="Liberation Sans" w:eastAsia="Microsoft YaHei" w:cs="Arial"/>
+      <w:rFonts w:ascii="Liberation Sans" w:hAnsi="Liberation Sans" w:eastAsia="Microsoft YaHei" w:cs="Lucida Sans"/>
       <w:sz w:val="28"/>
       <w:szCs w:val="28"/>
     </w:rPr>
@@ -1458,7 +1235,7 @@
       <w:suppressLineNumbers/>
     </w:pPr>
     <w:rPr>
-      <w:rFonts w:cs="Arial"/>
+      <w:rFonts w:cs="Lucida Sans"/>
     </w:rPr>
   </w:style>
   <w:style w:type="paragraph" w:styleId="Ttulouser">
@@ -1471,7 +1248,7 @@
       <w:spacing w:before="240" w:after="120"/>
     </w:pPr>
     <w:rPr>
-      <w:rFonts w:ascii="Liberation Sans" w:hAnsi="Liberation Sans" w:eastAsia="Microsoft YaHei" w:cs="Lucida Sans"/>
+      <w:rFonts w:ascii="Liberation Sans" w:hAnsi="Liberation Sans" w:eastAsia="Microsoft YaHei" w:cs="Arial"/>
       <w:sz w:val="28"/>
       <w:szCs w:val="28"/>
     </w:rPr>
@@ -1484,11 +1261,11 @@
       <w:suppressLineNumbers/>
     </w:pPr>
     <w:rPr>
-      <w:rFonts w:cs="Lucida Sans"/>
+      <w:rFonts w:cs="Arial"/>
     </w:rPr>
   </w:style>
-  <w:style w:type="paragraph" w:styleId="Linhahorizontal">
-    <w:name w:val="Linha horizontal"/>
+  <w:style w:type="paragraph" w:styleId="Linhahorizontaluser">
+    <w:name w:val="Linha horizontal (user)"/>
     <w:basedOn w:val="Normal"/>
     <w:next w:val="BodyText"/>
     <w:qFormat/>
@@ -1504,8 +1281,8 @@
       <w:szCs w:val="12"/>
     </w:rPr>
   </w:style>
-  <w:style w:type="paragraph" w:styleId="Contedodatabela">
-    <w:name w:val="Conteúdo da tabela"/>
+  <w:style w:type="paragraph" w:styleId="Contedodatabelauser">
+    <w:name w:val="Conteúdo da tabela (user)"/>
     <w:basedOn w:val="Normal"/>
     <w:qFormat/>
     <w:pPr>
@@ -1514,9 +1291,9 @@
     </w:pPr>
     <w:rPr/>
   </w:style>
-  <w:style w:type="paragraph" w:styleId="Ttulodetabela">
-    <w:name w:val="Título de tabela"/>
-    <w:basedOn w:val="Contedodatabela"/>
+  <w:style w:type="paragraph" w:styleId="Ttulodetabelauser">
+    <w:name w:val="Título de tabela (user)"/>
+    <w:basedOn w:val="Contedodatabelauser"/>
     <w:qFormat/>
     <w:pPr>
       <w:suppressLineNumbers/>

</xml_diff>

<commit_message>
commit alteração no contrato para pagamento á vista
</commit_message>
<xml_diff>
--- a/logo e doc/Contrato de compra venda.docx
+++ b/logo e doc/Contrato de compra venda.docx
@@ -53,32 +53,91 @@
           <w:sz w:val="20"/>
           <w:szCs w:val="20"/>
         </w:rPr>
-        <w:t>Pelo presente instrumento, de um lado {nome_vendedor}, {</w:t>
-      </w:r>
-      <w:r>
-        <w:rPr>
-          <w:b w:val="false"/>
-          <w:bCs w:val="false"/>
-          <w:sz w:val="20"/>
-          <w:szCs w:val="20"/>
-        </w:rPr>
-        <w:t>nacionalidade_vendedor</w:t>
-      </w:r>
-      <w:r>
-        <w:rPr>
-          <w:b/>
-          <w:bCs/>
-          <w:sz w:val="20"/>
-          <w:szCs w:val="20"/>
-        </w:rPr>
-        <w:t>}</w:t>
-      </w:r>
-      <w:r>
-        <w:rPr>
-          <w:sz w:val="20"/>
-          <w:szCs w:val="20"/>
-        </w:rPr>
-        <w:t xml:space="preserve">, {estado_civil_vendedor}, {profissão}, inscrito(a) no CPF sob o nº {cpf_vendedor} e no RG nº {rg_vendedor}, residente e domiciliado(a) à {endereço_vendedor}, doravante denominado(a) </w:t>
+        <w:t xml:space="preserve">Pelo presente instrumento, de um lado </w:t>
+      </w:r>
+      <w:r>
+        <w:rPr>
+          <w:sz w:val="20"/>
+          <w:szCs w:val="20"/>
+        </w:rPr>
+        <w:t>João Batista da Silva, Brasileiro,</w:t>
+      </w:r>
+      <w:r>
+        <w:rPr>
+          <w:sz w:val="20"/>
+          <w:szCs w:val="20"/>
+        </w:rPr>
+        <w:t xml:space="preserve"> </w:t>
+      </w:r>
+      <w:r>
+        <w:rPr>
+          <w:sz w:val="20"/>
+          <w:szCs w:val="20"/>
+        </w:rPr>
+        <w:t>Casado</w:t>
+      </w:r>
+      <w:r>
+        <w:rPr>
+          <w:sz w:val="20"/>
+          <w:szCs w:val="20"/>
+        </w:rPr>
+        <w:t xml:space="preserve">, </w:t>
+      </w:r>
+      <w:r>
+        <w:rPr>
+          <w:sz w:val="20"/>
+          <w:szCs w:val="20"/>
+        </w:rPr>
+        <w:t>Empresário</w:t>
+      </w:r>
+      <w:r>
+        <w:rPr>
+          <w:sz w:val="20"/>
+          <w:szCs w:val="20"/>
+        </w:rPr>
+        <w:t xml:space="preserve">, inscrito(a) no CPF sob o nº </w:t>
+      </w:r>
+      <w:r>
+        <w:rPr>
+          <w:sz w:val="20"/>
+          <w:szCs w:val="20"/>
+        </w:rPr>
+        <w:t xml:space="preserve">025.251.774-10 </w:t>
+      </w:r>
+      <w:r>
+        <w:rPr>
+          <w:sz w:val="20"/>
+          <w:szCs w:val="20"/>
+        </w:rPr>
+        <w:t xml:space="preserve">e no RG nº </w:t>
+      </w:r>
+      <w:r>
+        <w:rPr>
+          <w:sz w:val="20"/>
+          <w:szCs w:val="20"/>
+        </w:rPr>
+        <w:t>*informar*</w:t>
+      </w:r>
+      <w:r>
+        <w:rPr>
+          <w:sz w:val="20"/>
+          <w:szCs w:val="20"/>
+        </w:rPr>
+        <w:t xml:space="preserve">, residente e domiciliado(a) à </w:t>
+      </w:r>
+      <w:r>
+        <w:rPr>
+          <w:sz w:val="20"/>
+          <w:szCs w:val="20"/>
+        </w:rPr>
+        <w:t>*informar*</w:t>
+      </w:r>
+      <w:r>
+        <w:rPr>
+          <w:sz w:val="20"/>
+          <w:szCs w:val="20"/>
+        </w:rPr>
+        <w:t xml:space="preserve">, doravante denominado(a) </w:t>
       </w:r>
       <w:r>
         <w:rPr>
@@ -224,96 +283,14 @@
           <w:sz w:val="20"/>
           <w:szCs w:val="20"/>
         </w:rPr>
-        <w:t xml:space="preserve">R$ {valor_total_veiculo} </w:t>
-      </w:r>
-      <w:r>
-        <w:rPr>
-          <w:b/>
-          <w:bCs/>
-          <w:sz w:val="20"/>
-          <w:szCs w:val="20"/>
-        </w:rPr>
-        <w:t>{valor_total_extenso}</w:t>
-      </w:r>
-      <w:r>
-        <w:rPr>
-          <w:sz w:val="20"/>
-          <w:szCs w:val="20"/>
-        </w:rPr>
-        <w:t xml:space="preserve">, em {quantidade_parcelas} parcela(s) mensal(is), igual(is) e sucessiva(s) de </w:t>
-      </w:r>
-      <w:r>
-        <w:rPr>
-          <w:b/>
-          <w:bCs/>
-          <w:sz w:val="20"/>
-          <w:szCs w:val="20"/>
-        </w:rPr>
-        <w:t xml:space="preserve">R$ {valor_parcelas} </w:t>
-      </w:r>
-      <w:r>
-        <w:rPr>
-          <w:b/>
-          <w:bCs/>
-          <w:sz w:val="20"/>
-          <w:szCs w:val="20"/>
-        </w:rPr>
-        <w:t>{valor_parcela_extenso}</w:t>
-      </w:r>
-      <w:r>
-        <w:rPr>
-          <w:sz w:val="20"/>
-          <w:szCs w:val="20"/>
-        </w:rPr>
-        <w:t>, a ser(em) paga(s) até o dia (</w:t>
-      </w:r>
-      <w:r>
-        <w:rPr>
-          <w:b/>
-          <w:bCs/>
-          <w:sz w:val="20"/>
-          <w:szCs w:val="20"/>
-        </w:rPr>
-        <w:t>inserir dia</w:t>
-      </w:r>
-      <w:r>
-        <w:rPr>
-          <w:sz w:val="20"/>
-          <w:szCs w:val="20"/>
-        </w:rPr>
-        <w:t>) de cada mês, ou dia útil seguinte, vencendo a primeira em (</w:t>
-      </w:r>
-      <w:r>
-        <w:rPr>
-          <w:b/>
-          <w:bCs/>
-          <w:sz w:val="20"/>
-          <w:szCs w:val="20"/>
-        </w:rPr>
-        <w:t>data</w:t>
-      </w:r>
-      <w:r>
-        <w:rPr>
-          <w:sz w:val="20"/>
-          <w:szCs w:val="20"/>
-        </w:rPr>
-        <w:t>) e a última em (</w:t>
-      </w:r>
-      <w:r>
-        <w:rPr>
-          <w:b/>
-          <w:bCs/>
-          <w:sz w:val="20"/>
-          <w:szCs w:val="20"/>
-        </w:rPr>
-        <w:t>data</w:t>
-      </w:r>
-      <w:r>
-        <w:rPr>
-          <w:sz w:val="20"/>
-          <w:szCs w:val="20"/>
-        </w:rPr>
-        <w:t>).</w:t>
+        <w:t>R$ {valor_total_veiculo} {valor_total_extenso}</w:t>
+      </w:r>
+      <w:r>
+        <w:rPr>
+          <w:sz w:val="20"/>
+          <w:szCs w:val="20"/>
+        </w:rPr>
+        <w:t xml:space="preserve">, {clausula_pagamento}</w:t>
       </w:r>
     </w:p>
     <w:p>
@@ -829,9 +806,9 @@
         </w:tblCellMar>
       </w:tblPr>
       <w:tblGrid>
-        <w:gridCol w:w="5060"/>
+        <w:gridCol w:w="5059"/>
         <w:gridCol w:w="537"/>
-        <w:gridCol w:w="5228"/>
+        <w:gridCol w:w="5229"/>
       </w:tblGrid>
       <w:tr>
         <w:trPr>
@@ -839,7 +816,7 @@
         </w:trPr>
         <w:tc>
           <w:tcPr>
-            <w:tcW w:w="5060" w:type="dxa"/>
+            <w:tcW w:w="5059" w:type="dxa"/>
             <w:tcBorders>
               <w:top w:val="single" w:sz="4" w:space="0" w:color="000000"/>
             </w:tcBorders>
@@ -871,7 +848,7 @@
           </w:tcPr>
           <w:p>
             <w:pPr>
-              <w:pStyle w:val="Contedodatabelauser"/>
+              <w:pStyle w:val="Contedodatabela"/>
               <w:bidi w:val="0"/>
               <w:jc w:val="center"/>
               <w:rPr>
@@ -889,7 +866,7 @@
         </w:tc>
         <w:tc>
           <w:tcPr>
-            <w:tcW w:w="5228" w:type="dxa"/>
+            <w:tcW w:w="5229" w:type="dxa"/>
             <w:tcBorders>
               <w:top w:val="single" w:sz="4" w:space="0" w:color="000000"/>
             </w:tcBorders>
@@ -964,9 +941,9 @@
         </w:tblCellMar>
       </w:tblPr>
       <w:tblGrid>
-        <w:gridCol w:w="5060"/>
+        <w:gridCol w:w="5059"/>
         <w:gridCol w:w="537"/>
-        <w:gridCol w:w="5228"/>
+        <w:gridCol w:w="5229"/>
       </w:tblGrid>
       <w:tr>
         <w:trPr>
@@ -974,7 +951,7 @@
         </w:trPr>
         <w:tc>
           <w:tcPr>
-            <w:tcW w:w="5060" w:type="dxa"/>
+            <w:tcW w:w="5059" w:type="dxa"/>
             <w:tcBorders>
               <w:top w:val="single" w:sz="2" w:space="0" w:color="000000"/>
             </w:tcBorders>
@@ -1008,7 +985,7 @@
           </w:tcPr>
           <w:p>
             <w:pPr>
-              <w:pStyle w:val="Contedodatabelauser"/>
+              <w:pStyle w:val="Contedodatabela"/>
               <w:bidi w:val="0"/>
               <w:jc w:val="center"/>
               <w:rPr>
@@ -1028,7 +1005,7 @@
         </w:tc>
         <w:tc>
           <w:tcPr>
-            <w:tcW w:w="5228" w:type="dxa"/>
+            <w:tcW w:w="5229" w:type="dxa"/>
             <w:tcBorders>
               <w:top w:val="single" w:sz="2" w:space="0" w:color="000000"/>
             </w:tcBorders>
@@ -1111,7 +1088,7 @@
     <w:pPr>
       <w:widowControl/>
       <w:suppressAutoHyphens w:val="true"/>
-      <w:overflowPunct w:val="false"/>
+      <w:overflowPunct w:val="true"/>
       <w:bidi w:val="0"/>
       <w:spacing w:before="0" w:after="0"/>
       <w:jc w:val="start"/>
@@ -1127,7 +1104,7 @@
   </w:style>
   <w:style w:type="paragraph" w:styleId="Heading2">
     <w:name w:val="heading 2"/>
-    <w:basedOn w:val="Ttulouser"/>
+    <w:basedOn w:val="Ttulo"/>
     <w:next w:val="BodyText"/>
     <w:qFormat/>
     <w:pPr>
@@ -1144,7 +1121,7 @@
   </w:style>
   <w:style w:type="paragraph" w:styleId="Heading3">
     <w:name w:val="heading 3"/>
-    <w:basedOn w:val="Ttulouser"/>
+    <w:basedOn w:val="Ttulo"/>
     <w:next w:val="BodyText"/>
     <w:qFormat/>
     <w:pPr>
@@ -1175,8 +1152,8 @@
       <w:iCs/>
     </w:rPr>
   </w:style>
-  <w:style w:type="character" w:styleId="Smbolosdenumeraouser">
-    <w:name w:val="Símbolos de numeração (user)"/>
+  <w:style w:type="character" w:styleId="Smbolosdenumerao">
+    <w:name w:val="Símbolos de numeração"/>
     <w:qFormat/>
     <w:rPr/>
   </w:style>
@@ -1190,7 +1167,7 @@
       <w:spacing w:before="240" w:after="120"/>
     </w:pPr>
     <w:rPr>
-      <w:rFonts w:ascii="Liberation Sans" w:hAnsi="Liberation Sans" w:eastAsia="Microsoft YaHei" w:cs="Lucida Sans"/>
+      <w:rFonts w:ascii="Liberation Sans" w:hAnsi="Liberation Sans" w:eastAsia="Microsoft YaHei" w:cs="Arial"/>
       <w:sz w:val="28"/>
       <w:szCs w:val="28"/>
     </w:rPr>
@@ -1235,7 +1212,7 @@
       <w:suppressLineNumbers/>
     </w:pPr>
     <w:rPr>
-      <w:rFonts w:cs="Lucida Sans"/>
+      <w:rFonts w:cs="Arial"/>
     </w:rPr>
   </w:style>
   <w:style w:type="paragraph" w:styleId="Ttulouser">
@@ -1248,7 +1225,7 @@
       <w:spacing w:before="240" w:after="120"/>
     </w:pPr>
     <w:rPr>
-      <w:rFonts w:ascii="Liberation Sans" w:hAnsi="Liberation Sans" w:eastAsia="Microsoft YaHei" w:cs="Arial"/>
+      <w:rFonts w:ascii="Liberation Sans" w:hAnsi="Liberation Sans" w:eastAsia="Microsoft YaHei" w:cs="Lucida Sans"/>
       <w:sz w:val="28"/>
       <w:szCs w:val="28"/>
     </w:rPr>
@@ -1261,11 +1238,11 @@
       <w:suppressLineNumbers/>
     </w:pPr>
     <w:rPr>
-      <w:rFonts w:cs="Arial"/>
+      <w:rFonts w:cs="Lucida Sans"/>
     </w:rPr>
   </w:style>
-  <w:style w:type="paragraph" w:styleId="Linhahorizontaluser">
-    <w:name w:val="Linha horizontal (user)"/>
+  <w:style w:type="paragraph" w:styleId="Linhahorizontal">
+    <w:name w:val="Linha horizontal"/>
     <w:basedOn w:val="Normal"/>
     <w:next w:val="BodyText"/>
     <w:qFormat/>
@@ -1281,8 +1258,8 @@
       <w:szCs w:val="12"/>
     </w:rPr>
   </w:style>
-  <w:style w:type="paragraph" w:styleId="Contedodatabelauser">
-    <w:name w:val="Conteúdo da tabela (user)"/>
+  <w:style w:type="paragraph" w:styleId="Contedodatabela">
+    <w:name w:val="Conteúdo da tabela"/>
     <w:basedOn w:val="Normal"/>
     <w:qFormat/>
     <w:pPr>
@@ -1291,9 +1268,9 @@
     </w:pPr>
     <w:rPr/>
   </w:style>
-  <w:style w:type="paragraph" w:styleId="Ttulodetabelauser">
-    <w:name w:val="Título de tabela (user)"/>
-    <w:basedOn w:val="Contedodatabelauser"/>
+  <w:style w:type="paragraph" w:styleId="Ttulodetabela">
+    <w:name w:val="Título de tabela"/>
+    <w:basedOn w:val="Contedodatabela"/>
     <w:qFormat/>
     <w:pPr>
       <w:suppressLineNumbers/>

</xml_diff>